<commit_message>
Added bet settling, point count scoring and dealer hole cards
</commit_message>
<xml_diff>
--- a/Beat_the_Dealer_Notes.docx
+++ b/Beat_the_Dealer_Notes.docx
@@ -1747,15 +1747,73 @@
           <w:lang w:val="en-US"/>
         </w:rPr>
       </w:pPr>
-    </w:p>
-    <w:p>
-      <w:pPr>
-        <w:rPr>
-          <w:sz w:val="28"/>
-          <w:szCs w:val="28"/>
-          <w:lang w:val="en-US"/>
-        </w:rPr>
-      </w:pPr>
+      <w:r>
+        <w:rPr>
+          <w:sz w:val="28"/>
+          <w:szCs w:val="28"/>
+          <w:lang w:val="en-US"/>
+        </w:rPr>
+        <w:t>Pass player a deck instance to give access to unused cards (must account for burned cards) – add 1 for each shuffle?</w:t>
+      </w:r>
+    </w:p>
+    <w:p>
+      <w:pPr>
+        <w:rPr>
+          <w:sz w:val="28"/>
+          <w:szCs w:val="28"/>
+          <w:lang w:val="en-US"/>
+        </w:rPr>
+      </w:pPr>
+      <w:r>
+        <w:rPr>
+          <w:sz w:val="28"/>
+          <w:szCs w:val="28"/>
+          <w:lang w:val="en-US"/>
+        </w:rPr>
+        <w:t xml:space="preserve">Player class is going to access </w:t>
+      </w:r>
+      <w:r>
+        <w:rPr>
+          <w:sz w:val="28"/>
+          <w:szCs w:val="28"/>
+          <w:lang w:val="en-US"/>
+        </w:rPr>
+        <w:t>unused card count</w:t>
+      </w:r>
+    </w:p>
+    <w:p>
+      <w:pPr>
+        <w:rPr>
+          <w:sz w:val="28"/>
+          <w:szCs w:val="28"/>
+          <w:lang w:val="en-US"/>
+        </w:rPr>
+      </w:pPr>
+      <w:r>
+        <w:rPr>
+          <w:sz w:val="28"/>
+          <w:szCs w:val="28"/>
+          <w:lang w:val="en-US"/>
+        </w:rPr>
+        <w:t>Strategy class?</w:t>
+      </w:r>
+    </w:p>
+    <w:p>
+      <w:pPr>
+        <w:rPr>
+          <w:sz w:val="28"/>
+          <w:szCs w:val="28"/>
+          <w:lang w:val="en-US"/>
+        </w:rPr>
+      </w:pPr>
+      <w:r>
+        <w:rPr>
+          <w:sz w:val="28"/>
+          <w:szCs w:val="28"/>
+          <w:lang w:val="en-US"/>
+        </w:rPr>
+        <w:t>Player makes decision based on strategy class</w:t>
+      </w:r>
     </w:p>
     <w:sectPr>
       <w:pgSz w:w="11906" w:h="16838"/>
@@ -1881,7 +1939,7 @@
       </w:rPr>
     </w:lvl>
   </w:abstractNum>
-  <w:num w:numId="1">
+  <w:num w:numId="1" w16cid:durableId="261913026">
     <w:abstractNumId w:val="0"/>
   </w:num>
 </w:numbering>

</xml_diff>

<commit_message>
Implemented player pair splitting decision making
</commit_message>
<xml_diff>
--- a/Beat_the_Dealer_Notes.docx
+++ b/Beat_the_Dealer_Notes.docx
@@ -587,6 +587,28 @@
         <w:rPr>
           <w:sz w:val="28"/>
           <w:szCs w:val="28"/>
+          <w:lang w:val="en-US"/>
+        </w:rPr>
+      </w:pPr>
+      <w:r>
+        <w:rPr>
+          <w:sz w:val="28"/>
+          <w:szCs w:val="28"/>
+          <w:lang w:val="en-US"/>
+        </w:rPr>
+        <w:t>Dealer stands on soft 17</w:t>
+      </w:r>
+    </w:p>
+    <w:p>
+      <w:pPr>
+        <w:pStyle w:val="ListParagraph"/>
+        <w:numPr>
+          <w:ilvl w:val="1"/>
+          <w:numId w:val="1"/>
+        </w:numPr>
+        <w:rPr>
+          <w:sz w:val="28"/>
+          <w:szCs w:val="28"/>
           <w:highlight w:val="yellow"/>
           <w:lang w:val="en-US"/>
         </w:rPr>
@@ -759,6 +781,7 @@
           <w:szCs w:val="28"/>
           <w:lang w:val="en-US"/>
         </w:rPr>
+        <w:lastRenderedPageBreak/>
         <w:t>Can choose to turn them face up and treat them as the initial cards in two separate hands. Original bet goes on each of the two hands and player automatically gets a second card face down on each of the hands</w:t>
       </w:r>
     </w:p>
@@ -781,7 +804,6 @@
           <w:szCs w:val="28"/>
           <w:lang w:val="en-US"/>
         </w:rPr>
-        <w:lastRenderedPageBreak/>
         <w:t>Split aces: player receives only one card on each ace.</w:t>
       </w:r>
     </w:p>
@@ -1403,7 +1425,6 @@
           <w:u w:val="single"/>
           <w:lang w:val="en-US"/>
         </w:rPr>
-        <w:lastRenderedPageBreak/>
         <w:t>The Complete</w:t>
       </w:r>
       <w:r>

</xml_diff>